<commit_message>
Atualização da documentação de arquitetura.
</commit_message>
<xml_diff>
--- a/doc/architecture/architecture.docx
+++ b/doc/architecture/architecture.docx
@@ -902,6 +902,160 @@
           <w:lang w:val="pt-BR"/>
         </w:rPr>
         <w:t>Para fazer a comunicação com a web foi utilizado o framework vraptor, de tal modo que vários usuários possam acessar o sistema simultaneamente.</w:t>
+      </w:r>
+    </w:p>
+    <w:p>
+      <w:pPr>
+        <w:rPr>
+          <w:lang w:val="pt-BR"/>
+        </w:rPr>
+      </w:pPr>
+    </w:p>
+    <w:p>
+      <w:pPr>
+        <w:rPr>
+          <w:lang w:val="pt-BR"/>
+        </w:rPr>
+      </w:pPr>
+    </w:p>
+    <w:p>
+      <w:pPr>
+        <w:pStyle w:val="Ttulo1"/>
+        <w:rPr>
+          <w:lang w:val="pt-BR"/>
+        </w:rPr>
+      </w:pPr>
+      <w:r>
+        <w:rPr>
+          <w:lang w:val="pt-BR"/>
+        </w:rPr>
+        <w:t>Key abstractions</w:t>
+      </w:r>
+    </w:p>
+    <w:p>
+      <w:pPr>
+        <w:pStyle w:val="Ttulo1"/>
+        <w:numPr>
+          <w:ilvl w:val="0"/>
+          <w:numId w:val="35"/>
+        </w:numPr>
+        <w:rPr>
+          <w:rFonts w:ascii="Times" w:hAnsi="Times"/>
+          <w:b w:val="0"/>
+          <w:sz w:val="20"/>
+          <w:lang w:val="pt-BR"/>
+        </w:rPr>
+      </w:pPr>
+      <w:r>
+        <w:rPr>
+          <w:rFonts w:ascii="Times" w:hAnsi="Times"/>
+          <w:b w:val="0"/>
+          <w:sz w:val="20"/>
+          <w:lang w:val="pt-BR"/>
+        </w:rPr>
+        <w:t>Sistema web com acesso de múltiplos usuários ao mesmo tempo</w:t>
+      </w:r>
+    </w:p>
+    <w:p>
+      <w:pPr>
+        <w:pStyle w:val="Ttulo1"/>
+        <w:numPr>
+          <w:ilvl w:val="0"/>
+          <w:numId w:val="35"/>
+        </w:numPr>
+        <w:rPr>
+          <w:lang w:val="pt-BR"/>
+        </w:rPr>
+      </w:pPr>
+      <w:r>
+        <w:rPr>
+          <w:rFonts w:ascii="Times" w:hAnsi="Times"/>
+          <w:b w:val="0"/>
+          <w:sz w:val="20"/>
+          <w:lang w:val="pt-BR"/>
+        </w:rPr>
+        <w:t>Persistência de dados</w:t>
+      </w:r>
+    </w:p>
+    <w:p>
+      <w:pPr>
+        <w:rPr>
+          <w:lang w:val="pt-BR"/>
+        </w:rPr>
+      </w:pPr>
+    </w:p>
+    <w:p>
+      <w:pPr>
+        <w:pStyle w:val="Ttulo1"/>
+        <w:rPr>
+          <w:lang w:val="pt-BR"/>
+        </w:rPr>
+      </w:pPr>
+      <w:r>
+        <w:rPr>
+          <w:lang w:val="pt-BR"/>
+        </w:rPr>
+        <w:t>Layers or architectural framework</w:t>
+      </w:r>
+    </w:p>
+    <w:p>
+      <w:pPr>
+        <w:pStyle w:val="Ttulo1"/>
+        <w:numPr>
+          <w:ilvl w:val="0"/>
+          <w:numId w:val="34"/>
+        </w:numPr>
+        <w:rPr>
+          <w:b w:val="0"/>
+          <w:sz w:val="20"/>
+          <w:lang w:val="pt-BR"/>
+        </w:rPr>
+      </w:pPr>
+      <w:r>
+        <w:rPr>
+          <w:b w:val="0"/>
+          <w:sz w:val="20"/>
+          <w:lang w:val="pt-BR"/>
+        </w:rPr>
+        <w:t>O padrão de arquitetura utilizado foi o MVC</w:t>
+      </w:r>
+    </w:p>
+    <w:p>
+      <w:pPr>
+        <w:pStyle w:val="Ttulo1"/>
+      </w:pPr>
+      <w:r>
+        <w:t>Architectural views</w:t>
+      </w:r>
+    </w:p>
+    <w:p>
+      <w:pPr>
+        <w:numPr>
+          <w:ilvl w:val="0"/>
+          <w:numId w:val="33"/>
+        </w:numPr>
+        <w:rPr>
+          <w:lang w:val="pt-BR"/>
+        </w:rPr>
+      </w:pPr>
+      <w:r>
+        <w:rPr>
+          <w:b/>
+          <w:lang w:val="pt-BR"/>
+        </w:rPr>
+        <w:t>Casos de Uso</w:t>
+      </w:r>
+      <w:r>
+        <w:rPr>
+          <w:lang w:val="pt-BR"/>
+        </w:rPr>
+        <w:t>: Listas e diag</w:t>
+      </w:r>
+      <w:r>
+        <w:rPr>
+          <w:lang w:val="pt-BR"/>
+        </w:rPr>
+        <w:t>ramas de casos de uso que contem requisitos significativos à arquitetura do sistema.</w:t>
       </w:r>
     </w:p>
     <w:p>
@@ -1205,14 +1359,14 @@
         <v:path o:extrusionok="f" gradientshapeok="t" o:connecttype="rect"/>
         <o:lock v:ext="edit" aspectratio="t"/>
       </v:shapetype>
-      <v:shape id="_x0000_i1054" type="#_x0000_t75" style="width:29.05pt;height:27.75pt" o:bullet="t">
+      <v:shape id="_x0000_i1034" type="#_x0000_t75" style="width:29.05pt;height:27.75pt" o:bullet="t">
         <v:imagedata r:id="rId1" o:title="clip_image001"/>
       </v:shape>
     </w:pict>
   </w:numPicBullet>
   <w:numPicBullet w:numPicBulletId="1">
     <w:pict>
-      <v:shape id="_x0000_i1055" type="#_x0000_t75" style="width:31.05pt;height:29.7pt" o:bullet="t">
+      <v:shape id="_x0000_i1035" type="#_x0000_t75" style="width:31.05pt;height:29.7pt" o:bullet="t">
         <v:imagedata r:id="rId2" o:title="clip_image002"/>
       </v:shape>
     </w:pict>
@@ -2530,6 +2684,124 @@
     </w:lvl>
   </w:abstractNum>
   <w:abstractNum w:abstractNumId="12">
+    <w:nsid w:val="4F762CF8"/>
+    <w:multiLevelType w:val="hybridMultilevel"/>
+    <w:tmpl w:val="7B3628BA"/>
+    <w:lvl w:ilvl="0" w:tplc="EF7E53A2">
+      <w:start w:val="1"/>
+      <w:numFmt w:val="bullet"/>
+      <w:lvlText w:val=""/>
+      <w:lvlJc w:val="left"/>
+      <w:pPr>
+        <w:ind w:left="1069" w:hanging="360"/>
+      </w:pPr>
+      <w:rPr>
+        <w:rFonts w:ascii="Symbol" w:hAnsi="Symbol" w:hint="default"/>
+        <w:b w:val="0"/>
+        <w:i w:val="0"/>
+        <w:sz w:val="20"/>
+        <w:szCs w:val="20"/>
+        <w:u w:val="none"/>
+      </w:rPr>
+    </w:lvl>
+    <w:lvl w:ilvl="1" w:tplc="04160003" w:tentative="1">
+      <w:start w:val="1"/>
+      <w:numFmt w:val="bullet"/>
+      <w:lvlText w:val="o"/>
+      <w:lvlJc w:val="left"/>
+      <w:pPr>
+        <w:ind w:left="1800" w:hanging="360"/>
+      </w:pPr>
+      <w:rPr>
+        <w:rFonts w:ascii="Courier New" w:hAnsi="Courier New" w:cs="Courier New" w:hint="default"/>
+      </w:rPr>
+    </w:lvl>
+    <w:lvl w:ilvl="2" w:tplc="04160005" w:tentative="1">
+      <w:start w:val="1"/>
+      <w:numFmt w:val="bullet"/>
+      <w:lvlText w:val=""/>
+      <w:lvlJc w:val="left"/>
+      <w:pPr>
+        <w:ind w:left="2520" w:hanging="360"/>
+      </w:pPr>
+      <w:rPr>
+        <w:rFonts w:ascii="Wingdings" w:hAnsi="Wingdings" w:hint="default"/>
+      </w:rPr>
+    </w:lvl>
+    <w:lvl w:ilvl="3" w:tplc="04160001" w:tentative="1">
+      <w:start w:val="1"/>
+      <w:numFmt w:val="bullet"/>
+      <w:lvlText w:val=""/>
+      <w:lvlJc w:val="left"/>
+      <w:pPr>
+        <w:ind w:left="3240" w:hanging="360"/>
+      </w:pPr>
+      <w:rPr>
+        <w:rFonts w:ascii="Symbol" w:hAnsi="Symbol" w:hint="default"/>
+      </w:rPr>
+    </w:lvl>
+    <w:lvl w:ilvl="4" w:tplc="04160003" w:tentative="1">
+      <w:start w:val="1"/>
+      <w:numFmt w:val="bullet"/>
+      <w:lvlText w:val="o"/>
+      <w:lvlJc w:val="left"/>
+      <w:pPr>
+        <w:ind w:left="3960" w:hanging="360"/>
+      </w:pPr>
+      <w:rPr>
+        <w:rFonts w:ascii="Courier New" w:hAnsi="Courier New" w:cs="Courier New" w:hint="default"/>
+      </w:rPr>
+    </w:lvl>
+    <w:lvl w:ilvl="5" w:tplc="04160005" w:tentative="1">
+      <w:start w:val="1"/>
+      <w:numFmt w:val="bullet"/>
+      <w:lvlText w:val=""/>
+      <w:lvlJc w:val="left"/>
+      <w:pPr>
+        <w:ind w:left="4680" w:hanging="360"/>
+      </w:pPr>
+      <w:rPr>
+        <w:rFonts w:ascii="Wingdings" w:hAnsi="Wingdings" w:hint="default"/>
+      </w:rPr>
+    </w:lvl>
+    <w:lvl w:ilvl="6" w:tplc="04160001" w:tentative="1">
+      <w:start w:val="1"/>
+      <w:numFmt w:val="bullet"/>
+      <w:lvlText w:val=""/>
+      <w:lvlJc w:val="left"/>
+      <w:pPr>
+        <w:ind w:left="5400" w:hanging="360"/>
+      </w:pPr>
+      <w:rPr>
+        <w:rFonts w:ascii="Symbol" w:hAnsi="Symbol" w:hint="default"/>
+      </w:rPr>
+    </w:lvl>
+    <w:lvl w:ilvl="7" w:tplc="04160003" w:tentative="1">
+      <w:start w:val="1"/>
+      <w:numFmt w:val="bullet"/>
+      <w:lvlText w:val="o"/>
+      <w:lvlJc w:val="left"/>
+      <w:pPr>
+        <w:ind w:left="6120" w:hanging="360"/>
+      </w:pPr>
+      <w:rPr>
+        <w:rFonts w:ascii="Courier New" w:hAnsi="Courier New" w:cs="Courier New" w:hint="default"/>
+      </w:rPr>
+    </w:lvl>
+    <w:lvl w:ilvl="8" w:tplc="04160005" w:tentative="1">
+      <w:start w:val="1"/>
+      <w:numFmt w:val="bullet"/>
+      <w:lvlText w:val=""/>
+      <w:lvlJc w:val="left"/>
+      <w:pPr>
+        <w:ind w:left="6840" w:hanging="360"/>
+      </w:pPr>
+      <w:rPr>
+        <w:rFonts w:ascii="Wingdings" w:hAnsi="Wingdings" w:hint="default"/>
+      </w:rPr>
+    </w:lvl>
+  </w:abstractNum>
+  <w:abstractNum w:abstractNumId="13">
     <w:nsid w:val="5DEF61DC"/>
     <w:multiLevelType w:val="multilevel"/>
     <w:tmpl w:val="FFFFFFFF"/>
@@ -2597,7 +2869,120 @@
       <w:lvlJc w:val="left"/>
     </w:lvl>
   </w:abstractNum>
-  <w:abstractNum w:abstractNumId="13">
+  <w:abstractNum w:abstractNumId="14">
+    <w:nsid w:val="614C7817"/>
+    <w:multiLevelType w:val="hybridMultilevel"/>
+    <w:tmpl w:val="946C975E"/>
+    <w:lvl w:ilvl="0" w:tplc="04160001">
+      <w:start w:val="1"/>
+      <w:numFmt w:val="bullet"/>
+      <w:lvlText w:val=""/>
+      <w:lvlJc w:val="left"/>
+      <w:pPr>
+        <w:ind w:left="1069" w:hanging="360"/>
+      </w:pPr>
+      <w:rPr>
+        <w:rFonts w:ascii="Symbol" w:hAnsi="Symbol" w:hint="default"/>
+      </w:rPr>
+    </w:lvl>
+    <w:lvl w:ilvl="1" w:tplc="04160003" w:tentative="1">
+      <w:start w:val="1"/>
+      <w:numFmt w:val="bullet"/>
+      <w:lvlText w:val="o"/>
+      <w:lvlJc w:val="left"/>
+      <w:pPr>
+        <w:ind w:left="1789" w:hanging="360"/>
+      </w:pPr>
+      <w:rPr>
+        <w:rFonts w:ascii="Courier New" w:hAnsi="Courier New" w:cs="Courier New" w:hint="default"/>
+      </w:rPr>
+    </w:lvl>
+    <w:lvl w:ilvl="2" w:tplc="04160005" w:tentative="1">
+      <w:start w:val="1"/>
+      <w:numFmt w:val="bullet"/>
+      <w:lvlText w:val=""/>
+      <w:lvlJc w:val="left"/>
+      <w:pPr>
+        <w:ind w:left="2509" w:hanging="360"/>
+      </w:pPr>
+      <w:rPr>
+        <w:rFonts w:ascii="Wingdings" w:hAnsi="Wingdings" w:hint="default"/>
+      </w:rPr>
+    </w:lvl>
+    <w:lvl w:ilvl="3" w:tplc="04160001" w:tentative="1">
+      <w:start w:val="1"/>
+      <w:numFmt w:val="bullet"/>
+      <w:lvlText w:val=""/>
+      <w:lvlJc w:val="left"/>
+      <w:pPr>
+        <w:ind w:left="3229" w:hanging="360"/>
+      </w:pPr>
+      <w:rPr>
+        <w:rFonts w:ascii="Symbol" w:hAnsi="Symbol" w:hint="default"/>
+      </w:rPr>
+    </w:lvl>
+    <w:lvl w:ilvl="4" w:tplc="04160003" w:tentative="1">
+      <w:start w:val="1"/>
+      <w:numFmt w:val="bullet"/>
+      <w:lvlText w:val="o"/>
+      <w:lvlJc w:val="left"/>
+      <w:pPr>
+        <w:ind w:left="3949" w:hanging="360"/>
+      </w:pPr>
+      <w:rPr>
+        <w:rFonts w:ascii="Courier New" w:hAnsi="Courier New" w:cs="Courier New" w:hint="default"/>
+      </w:rPr>
+    </w:lvl>
+    <w:lvl w:ilvl="5" w:tplc="04160005" w:tentative="1">
+      <w:start w:val="1"/>
+      <w:numFmt w:val="bullet"/>
+      <w:lvlText w:val=""/>
+      <w:lvlJc w:val="left"/>
+      <w:pPr>
+        <w:ind w:left="4669" w:hanging="360"/>
+      </w:pPr>
+      <w:rPr>
+        <w:rFonts w:ascii="Wingdings" w:hAnsi="Wingdings" w:hint="default"/>
+      </w:rPr>
+    </w:lvl>
+    <w:lvl w:ilvl="6" w:tplc="04160001" w:tentative="1">
+      <w:start w:val="1"/>
+      <w:numFmt w:val="bullet"/>
+      <w:lvlText w:val=""/>
+      <w:lvlJc w:val="left"/>
+      <w:pPr>
+        <w:ind w:left="5389" w:hanging="360"/>
+      </w:pPr>
+      <w:rPr>
+        <w:rFonts w:ascii="Symbol" w:hAnsi="Symbol" w:hint="default"/>
+      </w:rPr>
+    </w:lvl>
+    <w:lvl w:ilvl="7" w:tplc="04160003" w:tentative="1">
+      <w:start w:val="1"/>
+      <w:numFmt w:val="bullet"/>
+      <w:lvlText w:val="o"/>
+      <w:lvlJc w:val="left"/>
+      <w:pPr>
+        <w:ind w:left="6109" w:hanging="360"/>
+      </w:pPr>
+      <w:rPr>
+        <w:rFonts w:ascii="Courier New" w:hAnsi="Courier New" w:cs="Courier New" w:hint="default"/>
+      </w:rPr>
+    </w:lvl>
+    <w:lvl w:ilvl="8" w:tplc="04160005" w:tentative="1">
+      <w:start w:val="1"/>
+      <w:numFmt w:val="bullet"/>
+      <w:lvlText w:val=""/>
+      <w:lvlJc w:val="left"/>
+      <w:pPr>
+        <w:ind w:left="6829" w:hanging="360"/>
+      </w:pPr>
+      <w:rPr>
+        <w:rFonts w:ascii="Wingdings" w:hAnsi="Wingdings" w:hint="default"/>
+      </w:rPr>
+    </w:lvl>
+  </w:abstractNum>
+  <w:abstractNum w:abstractNumId="15">
     <w:nsid w:val="65704325"/>
     <w:multiLevelType w:val="hybridMultilevel"/>
     <w:tmpl w:val="32B0D5EE"/>
@@ -2737,7 +3122,7 @@
       </w:rPr>
     </w:lvl>
   </w:abstractNum>
-  <w:abstractNum w:abstractNumId="14">
+  <w:abstractNum w:abstractNumId="16">
     <w:nsid w:val="701A771C"/>
     <w:multiLevelType w:val="multilevel"/>
     <w:tmpl w:val="11D8D30C"/>
@@ -2810,7 +3195,120 @@
       <w:lvlJc w:val="left"/>
     </w:lvl>
   </w:abstractNum>
-  <w:abstractNum w:abstractNumId="15">
+  <w:abstractNum w:abstractNumId="17">
+    <w:nsid w:val="72E93069"/>
+    <w:multiLevelType w:val="hybridMultilevel"/>
+    <w:tmpl w:val="B232AA76"/>
+    <w:lvl w:ilvl="0" w:tplc="04160001">
+      <w:start w:val="1"/>
+      <w:numFmt w:val="bullet"/>
+      <w:lvlText w:val=""/>
+      <w:lvlJc w:val="left"/>
+      <w:pPr>
+        <w:ind w:left="1069" w:hanging="360"/>
+      </w:pPr>
+      <w:rPr>
+        <w:rFonts w:ascii="Symbol" w:hAnsi="Symbol" w:hint="default"/>
+      </w:rPr>
+    </w:lvl>
+    <w:lvl w:ilvl="1" w:tplc="04160003" w:tentative="1">
+      <w:start w:val="1"/>
+      <w:numFmt w:val="bullet"/>
+      <w:lvlText w:val="o"/>
+      <w:lvlJc w:val="left"/>
+      <w:pPr>
+        <w:ind w:left="1789" w:hanging="360"/>
+      </w:pPr>
+      <w:rPr>
+        <w:rFonts w:ascii="Courier New" w:hAnsi="Courier New" w:cs="Courier New" w:hint="default"/>
+      </w:rPr>
+    </w:lvl>
+    <w:lvl w:ilvl="2" w:tplc="04160005" w:tentative="1">
+      <w:start w:val="1"/>
+      <w:numFmt w:val="bullet"/>
+      <w:lvlText w:val=""/>
+      <w:lvlJc w:val="left"/>
+      <w:pPr>
+        <w:ind w:left="2509" w:hanging="360"/>
+      </w:pPr>
+      <w:rPr>
+        <w:rFonts w:ascii="Wingdings" w:hAnsi="Wingdings" w:hint="default"/>
+      </w:rPr>
+    </w:lvl>
+    <w:lvl w:ilvl="3" w:tplc="04160001" w:tentative="1">
+      <w:start w:val="1"/>
+      <w:numFmt w:val="bullet"/>
+      <w:lvlText w:val=""/>
+      <w:lvlJc w:val="left"/>
+      <w:pPr>
+        <w:ind w:left="3229" w:hanging="360"/>
+      </w:pPr>
+      <w:rPr>
+        <w:rFonts w:ascii="Symbol" w:hAnsi="Symbol" w:hint="default"/>
+      </w:rPr>
+    </w:lvl>
+    <w:lvl w:ilvl="4" w:tplc="04160003" w:tentative="1">
+      <w:start w:val="1"/>
+      <w:numFmt w:val="bullet"/>
+      <w:lvlText w:val="o"/>
+      <w:lvlJc w:val="left"/>
+      <w:pPr>
+        <w:ind w:left="3949" w:hanging="360"/>
+      </w:pPr>
+      <w:rPr>
+        <w:rFonts w:ascii="Courier New" w:hAnsi="Courier New" w:cs="Courier New" w:hint="default"/>
+      </w:rPr>
+    </w:lvl>
+    <w:lvl w:ilvl="5" w:tplc="04160005" w:tentative="1">
+      <w:start w:val="1"/>
+      <w:numFmt w:val="bullet"/>
+      <w:lvlText w:val=""/>
+      <w:lvlJc w:val="left"/>
+      <w:pPr>
+        <w:ind w:left="4669" w:hanging="360"/>
+      </w:pPr>
+      <w:rPr>
+        <w:rFonts w:ascii="Wingdings" w:hAnsi="Wingdings" w:hint="default"/>
+      </w:rPr>
+    </w:lvl>
+    <w:lvl w:ilvl="6" w:tplc="04160001" w:tentative="1">
+      <w:start w:val="1"/>
+      <w:numFmt w:val="bullet"/>
+      <w:lvlText w:val=""/>
+      <w:lvlJc w:val="left"/>
+      <w:pPr>
+        <w:ind w:left="5389" w:hanging="360"/>
+      </w:pPr>
+      <w:rPr>
+        <w:rFonts w:ascii="Symbol" w:hAnsi="Symbol" w:hint="default"/>
+      </w:rPr>
+    </w:lvl>
+    <w:lvl w:ilvl="7" w:tplc="04160003" w:tentative="1">
+      <w:start w:val="1"/>
+      <w:numFmt w:val="bullet"/>
+      <w:lvlText w:val="o"/>
+      <w:lvlJc w:val="left"/>
+      <w:pPr>
+        <w:ind w:left="6109" w:hanging="360"/>
+      </w:pPr>
+      <w:rPr>
+        <w:rFonts w:ascii="Courier New" w:hAnsi="Courier New" w:cs="Courier New" w:hint="default"/>
+      </w:rPr>
+    </w:lvl>
+    <w:lvl w:ilvl="8" w:tplc="04160005" w:tentative="1">
+      <w:start w:val="1"/>
+      <w:numFmt w:val="bullet"/>
+      <w:lvlText w:val=""/>
+      <w:lvlJc w:val="left"/>
+      <w:pPr>
+        <w:ind w:left="6829" w:hanging="360"/>
+      </w:pPr>
+      <w:rPr>
+        <w:rFonts w:ascii="Wingdings" w:hAnsi="Wingdings" w:hint="default"/>
+      </w:rPr>
+    </w:lvl>
+  </w:abstractNum>
+  <w:abstractNum w:abstractNumId="18">
     <w:nsid w:val="73474DEB"/>
     <w:multiLevelType w:val="hybridMultilevel"/>
     <w:tmpl w:val="F410D3B4"/>
@@ -2950,7 +3448,7 @@
       </w:rPr>
     </w:lvl>
   </w:abstractNum>
-  <w:abstractNum w:abstractNumId="16">
+  <w:abstractNum w:abstractNumId="19">
     <w:nsid w:val="75BE5720"/>
     <w:multiLevelType w:val="multilevel"/>
     <w:tmpl w:val="7A825FA0"/>
@@ -3070,10 +3568,10 @@
     <w:abstractNumId w:val="5"/>
   </w:num>
   <w:num w:numId="3">
-    <w:abstractNumId w:val="15"/>
+    <w:abstractNumId w:val="18"/>
   </w:num>
   <w:num w:numId="4">
-    <w:abstractNumId w:val="13"/>
+    <w:abstractNumId w:val="15"/>
   </w:num>
   <w:num w:numId="5">
     <w:abstractNumId w:val="0"/>
@@ -3145,19 +3643,28 @@
     <w:abstractNumId w:val="3"/>
   </w:num>
   <w:num w:numId="28">
-    <w:abstractNumId w:val="12"/>
+    <w:abstractNumId w:val="13"/>
   </w:num>
   <w:num w:numId="29">
     <w:abstractNumId w:val="9"/>
   </w:num>
   <w:num w:numId="30">
-    <w:abstractNumId w:val="14"/>
+    <w:abstractNumId w:val="16"/>
   </w:num>
   <w:num w:numId="31">
-    <w:abstractNumId w:val="16"/>
+    <w:abstractNumId w:val="19"/>
   </w:num>
   <w:num w:numId="32">
     <w:abstractNumId w:val="11"/>
+  </w:num>
+  <w:num w:numId="33">
+    <w:abstractNumId w:val="17"/>
+  </w:num>
+  <w:num w:numId="34">
+    <w:abstractNumId w:val="14"/>
+  </w:num>
+  <w:num w:numId="35">
+    <w:abstractNumId w:val="12"/>
   </w:num>
 </w:numbering>
 </file>
@@ -3175,15 +3682,15 @@
   </w:docDefaults>
   <w:latentStyles w:defLockedState="0" w:defUIPriority="99" w:defSemiHidden="1" w:defUnhideWhenUsed="1" w:defQFormat="0" w:count="267">
     <w:lsdException w:name="Normal" w:semiHidden="0" w:uiPriority="0" w:unhideWhenUsed="0" w:qFormat="1"/>
-    <w:lsdException w:name="heading 1" w:semiHidden="0" w:uiPriority="9" w:unhideWhenUsed="0" w:qFormat="1"/>
+    <w:lsdException w:name="heading 1" w:semiHidden="0" w:uiPriority="0" w:unhideWhenUsed="0" w:qFormat="1"/>
     <w:lsdException w:name="heading 2" w:semiHidden="0" w:uiPriority="9" w:unhideWhenUsed="0" w:qFormat="1"/>
-    <w:lsdException w:name="heading 3" w:semiHidden="0" w:uiPriority="9" w:unhideWhenUsed="0" w:qFormat="1"/>
-    <w:lsdException w:name="heading 4" w:semiHidden="0" w:uiPriority="9" w:unhideWhenUsed="0" w:qFormat="1"/>
-    <w:lsdException w:name="heading 5" w:semiHidden="0" w:uiPriority="9" w:unhideWhenUsed="0" w:qFormat="1"/>
-    <w:lsdException w:name="heading 6" w:semiHidden="0" w:uiPriority="9" w:unhideWhenUsed="0" w:qFormat="1"/>
-    <w:lsdException w:name="heading 7" w:semiHidden="0" w:uiPriority="9" w:unhideWhenUsed="0" w:qFormat="1"/>
-    <w:lsdException w:name="heading 8" w:semiHidden="0" w:uiPriority="9" w:unhideWhenUsed="0" w:qFormat="1"/>
-    <w:lsdException w:name="heading 9" w:semiHidden="0" w:uiPriority="9" w:unhideWhenUsed="0" w:qFormat="1"/>
+    <w:lsdException w:name="heading 3" w:semiHidden="0" w:uiPriority="0" w:unhideWhenUsed="0" w:qFormat="1"/>
+    <w:lsdException w:name="heading 4" w:semiHidden="0" w:uiPriority="0" w:unhideWhenUsed="0" w:qFormat="1"/>
+    <w:lsdException w:name="heading 5" w:semiHidden="0" w:uiPriority="0" w:unhideWhenUsed="0" w:qFormat="1"/>
+    <w:lsdException w:name="heading 6" w:semiHidden="0" w:uiPriority="0" w:unhideWhenUsed="0" w:qFormat="1"/>
+    <w:lsdException w:name="heading 7" w:semiHidden="0" w:uiPriority="0" w:unhideWhenUsed="0" w:qFormat="1"/>
+    <w:lsdException w:name="heading 8" w:semiHidden="0" w:uiPriority="0" w:unhideWhenUsed="0" w:qFormat="1"/>
+    <w:lsdException w:name="heading 9" w:semiHidden="0" w:uiPriority="0" w:unhideWhenUsed="0" w:qFormat="1"/>
     <w:lsdException w:name="toc 1" w:uiPriority="39"/>
     <w:lsdException w:name="toc 2" w:uiPriority="39"/>
     <w:lsdException w:name="toc 3" w:uiPriority="39"/>

</xml_diff>